<commit_message>
changes to rationale document
</commit_message>
<xml_diff>
--- a/Nizar Maan Assesment.docx
+++ b/Nizar Maan Assesment.docx
@@ -139,6 +139,8 @@
         <w:rPr>
           <w:rFonts w:ascii="Arial" w:hAnsi="Arial"/>
           <w:b w:val="false"/>
+          <w:b w:val="false"/>
+          <w:i w:val="false"/>
           <w:i w:val="false"/>
           <w:caps w:val="false"/>
           <w:smallCaps w:val="false"/>
@@ -168,6 +170,9 @@
         <w:pStyle w:val="TextBody"/>
         <w:widowControl/>
         <w:ind w:left="0" w:right="0" w:hanging="0"/>
+        <w:rPr/>
+      </w:pPr>
+      <w:r>
         <w:rPr>
           <w:rFonts w:ascii="Arial" w:hAnsi="Arial"/>
           <w:b w:val="false"/>
@@ -179,11 +184,20 @@
           <w:sz w:val="20"/>
           <w:szCs w:val="20"/>
         </w:rPr>
-      </w:pPr>
-      <w:r>
-        <w:rPr>
-          <w:rFonts w:ascii="Arial" w:hAnsi="Arial"/>
-          <w:b w:val="false"/>
+        <w:t>The core concept of the Talent Marketing system is the Opportunity Market. This is where users login to look for potential opportunities (Projects) to work on and/or post opportunities asking for help. For some of our pilots, user engagement is starting to drop - users log in, browse some opportunities and don’t come back.</w:t>
+      </w:r>
+    </w:p>
+    <w:p>
+      <w:pPr>
+        <w:pStyle w:val="TextBody"/>
+        <w:widowControl/>
+        <w:ind w:left="0" w:right="0" w:hanging="0"/>
+        <w:rPr>
+          <w:rFonts w:ascii="Arial" w:hAnsi="Arial"/>
+          <w:b/>
+          <w:b/>
+          <w:bCs/>
+          <w:i w:val="false"/>
           <w:i w:val="false"/>
           <w:caps w:val="false"/>
           <w:smallCaps w:val="false"/>
@@ -192,17 +206,12 @@
           <w:sz w:val="20"/>
           <w:szCs w:val="20"/>
         </w:rPr>
-        <w:t>The core concept of the Talent Marketing system is the Opportunity Market. This is where users login to look for potential opportunities (Projects) to work on and/or post opportunities asking for help. For some of our pilots, user engagement is starting to drop - users log in, browse some opportunities and don’t come back.</w:t>
-      </w:r>
-    </w:p>
-    <w:p>
-      <w:pPr>
-        <w:pStyle w:val="TextBody"/>
-        <w:widowControl/>
-        <w:ind w:left="0" w:right="0" w:hanging="0"/>
-        <w:rPr>
-          <w:rFonts w:ascii="Arial" w:hAnsi="Arial"/>
-          <w:b w:val="false"/>
+      </w:pPr>
+      <w:r>
+        <w:rPr>
+          <w:rFonts w:ascii="Arial" w:hAnsi="Arial"/>
+          <w:b/>
+          <w:bCs/>
           <w:i w:val="false"/>
           <w:caps w:val="false"/>
           <w:smallCaps w:val="false"/>
@@ -211,11 +220,20 @@
           <w:sz w:val="20"/>
           <w:szCs w:val="20"/>
         </w:rPr>
-      </w:pPr>
-      <w:r>
+        <w:t>How would you address this problem?</w:t>
+      </w:r>
+    </w:p>
+    <w:p>
+      <w:pPr>
+        <w:pStyle w:val="TextBody"/>
+        <w:widowControl/>
+        <w:ind w:left="0" w:right="0" w:hanging="0"/>
         <w:rPr>
           <w:rFonts w:ascii="Arial" w:hAnsi="Arial"/>
           <w:b w:val="false"/>
+          <w:b w:val="false"/>
+          <w:bCs w:val="false"/>
+          <w:i w:val="false"/>
           <w:i w:val="false"/>
           <w:caps w:val="false"/>
           <w:smallCaps w:val="false"/>
@@ -224,18 +242,12 @@
           <w:sz w:val="20"/>
           <w:szCs w:val="20"/>
         </w:rPr>
-      </w:r>
-    </w:p>
-    <w:p>
-      <w:pPr>
-        <w:pStyle w:val="TextBody"/>
-        <w:widowControl/>
-        <w:ind w:left="0" w:right="0" w:hanging="0"/>
-        <w:rPr>
-          <w:rFonts w:ascii="Arial" w:hAnsi="Arial"/>
-          <w:b/>
-          <w:b/>
-          <w:bCs/>
+      </w:pPr>
+      <w:r>
+        <w:rPr>
+          <w:rFonts w:ascii="Arial" w:hAnsi="Arial"/>
+          <w:b w:val="false"/>
+          <w:bCs w:val="false"/>
           <w:i w:val="false"/>
           <w:caps w:val="false"/>
           <w:smallCaps w:val="false"/>
@@ -244,12 +256,21 @@
           <w:sz w:val="20"/>
           <w:szCs w:val="20"/>
         </w:rPr>
-      </w:pPr>
-      <w:r>
-        <w:rPr>
-          <w:rFonts w:ascii="Arial" w:hAnsi="Arial"/>
-          <w:b/>
-          <w:bCs/>
+        <w:tab/>
+        <w:t xml:space="preserve">I would try to implement functionality like an “abandoned online shopping cart”, where if a user browsed an opportunity without applying or without any sign of site-interactivity, the system would send out an email encouraging/reminding the user about the opportunity they navigated away from. This would require certain measures to avoid spamming users with emails. </w:t>
+      </w:r>
+    </w:p>
+    <w:p>
+      <w:pPr>
+        <w:pStyle w:val="TextBody"/>
+        <w:widowControl/>
+        <w:ind w:left="0" w:right="0" w:hanging="0"/>
+        <w:rPr>
+          <w:rFonts w:ascii="Arial" w:hAnsi="Arial"/>
+          <w:b w:val="false"/>
+          <w:b w:val="false"/>
+          <w:bCs w:val="false"/>
+          <w:i w:val="false"/>
           <w:i w:val="false"/>
           <w:caps w:val="false"/>
           <w:smallCaps w:val="false"/>
@@ -258,17 +279,10 @@
           <w:sz w:val="20"/>
           <w:szCs w:val="20"/>
         </w:rPr>
-        <w:t>How would you address this problem?</w:t>
-      </w:r>
-    </w:p>
-    <w:p>
-      <w:pPr>
-        <w:pStyle w:val="TextBody"/>
-        <w:widowControl/>
-        <w:ind w:left="0" w:right="0" w:hanging="0"/>
-        <w:rPr>
-          <w:rFonts w:ascii="Arial" w:hAnsi="Arial"/>
-          <w:b w:val="false"/>
+      </w:pPr>
+      <w:r>
+        <w:rPr>
+          <w:rFonts w:ascii="Arial" w:hAnsi="Arial"/>
           <w:b w:val="false"/>
           <w:bCs w:val="false"/>
           <w:i w:val="false"/>
@@ -279,12 +293,21 @@
           <w:sz w:val="20"/>
           <w:szCs w:val="20"/>
         </w:rPr>
-      </w:pPr>
-      <w:r>
-        <w:rPr>
-          <w:rFonts w:ascii="Arial" w:hAnsi="Arial"/>
+        <w:tab/>
+        <w:t xml:space="preserve">Also, perhaps content is not personalized enough, maybe users are seeing things which they are not actually interested in or that don’t reflect their activity on the platform. Another possibility is to have an online forum/chat where users can actively chat in real time. </w:t>
+      </w:r>
+    </w:p>
+    <w:p>
+      <w:pPr>
+        <w:pStyle w:val="TextBody"/>
+        <w:widowControl/>
+        <w:ind w:left="0" w:right="0" w:hanging="0"/>
+        <w:rPr>
+          <w:rFonts w:ascii="Arial" w:hAnsi="Arial"/>
+          <w:b w:val="false"/>
           <w:b w:val="false"/>
           <w:bCs w:val="false"/>
+          <w:i w:val="false"/>
           <w:i w:val="false"/>
           <w:caps w:val="false"/>
           <w:smallCaps w:val="false"/>
@@ -293,8 +316,7 @@
           <w:sz w:val="20"/>
           <w:szCs w:val="20"/>
         </w:rPr>
-        <w:tab/>
-      </w:r>
+      </w:pPr>
       <w:r>
         <w:rPr>
           <w:rFonts w:ascii="Arial" w:hAnsi="Arial"/>
@@ -308,7 +330,8 @@
           <w:sz w:val="20"/>
           <w:szCs w:val="20"/>
         </w:rPr>
-        <w:t xml:space="preserve">I would try to implement functionality like an “abandoned online shopping cart”, where if a user browsed an opportunity without applying or without any sign of site-interactivity, the system would send out an email encouraging/reminding the user about the opportunity they navigated away from. This would require certain measures to avoid spamming users with emails. </w:t>
+        <w:tab/>
+        <w:t>Additionally, after users completed projects, they could be asked to make a small blog post about their experience and why it was worthwhile. This can allow the platform to have a user-driven review system for projects of certain skill requirements, instead of just a one-way project owner reviewing users case.</w:t>
       </w:r>
     </w:p>
     <w:p>
@@ -321,6 +344,7 @@
           <w:b w:val="false"/>
           <w:b w:val="false"/>
           <w:bCs w:val="false"/>
+          <w:i w:val="false"/>
           <w:i w:val="false"/>
           <w:caps w:val="false"/>
           <w:smallCaps w:val="false"/>
@@ -343,13 +367,19 @@
           <w:sz w:val="20"/>
           <w:szCs w:val="20"/>
         </w:rPr>
-        <w:tab/>
-      </w:r>
-      <w:r>
-        <w:rPr>
-          <w:rFonts w:ascii="Arial" w:hAnsi="Arial"/>
-          <w:b w:val="false"/>
-          <w:bCs w:val="false"/>
+      </w:r>
+    </w:p>
+    <w:p>
+      <w:pPr>
+        <w:pStyle w:val="TextBody"/>
+        <w:widowControl/>
+        <w:ind w:left="0" w:right="0" w:hanging="0"/>
+        <w:rPr>
+          <w:rFonts w:ascii="Arial" w:hAnsi="Arial"/>
+          <w:b/>
+          <w:b/>
+          <w:bCs/>
+          <w:i w:val="false"/>
           <w:i w:val="false"/>
           <w:caps w:val="false"/>
           <w:smallCaps w:val="false"/>
@@ -358,19 +388,12 @@
           <w:sz w:val="20"/>
           <w:szCs w:val="20"/>
         </w:rPr>
-        <w:t xml:space="preserve">Also, perhaps content is not personalized enough, maybe users are seeing things which they are not actually interested in or that don’t reflect their activity on the platform. Another possibility is to have an online forum/chat where users can actively chat in real time. </w:t>
-      </w:r>
-    </w:p>
-    <w:p>
-      <w:pPr>
-        <w:pStyle w:val="TextBody"/>
-        <w:widowControl/>
-        <w:ind w:left="0" w:right="0" w:hanging="0"/>
-        <w:rPr>
-          <w:rFonts w:ascii="Arial" w:hAnsi="Arial"/>
-          <w:b w:val="false"/>
-          <w:b w:val="false"/>
-          <w:bCs w:val="false"/>
+      </w:pPr>
+      <w:r>
+        <w:rPr>
+          <w:rFonts w:ascii="Arial" w:hAnsi="Arial"/>
+          <w:b/>
+          <w:bCs/>
           <w:i w:val="false"/>
           <w:caps w:val="false"/>
           <w:smallCaps w:val="false"/>
@@ -379,12 +402,21 @@
           <w:sz w:val="20"/>
           <w:szCs w:val="20"/>
         </w:rPr>
-      </w:pPr>
-      <w:r>
-        <w:rPr>
-          <w:rFonts w:ascii="Arial" w:hAnsi="Arial"/>
-          <w:b w:val="false"/>
-          <w:bCs w:val="false"/>
+        <w:t xml:space="preserve">What are some solutions you would propose to encourage users to post and join opportunities? </w:t>
+      </w:r>
+    </w:p>
+    <w:p>
+      <w:pPr>
+        <w:pStyle w:val="TextBody"/>
+        <w:widowControl/>
+        <w:ind w:left="0" w:right="0" w:hanging="0"/>
+        <w:rPr/>
+      </w:pPr>
+      <w:r>
+        <w:rPr>
+          <w:rFonts w:ascii="Arial" w:hAnsi="Arial"/>
+          <w:b/>
+          <w:bCs/>
           <w:i w:val="false"/>
           <w:caps w:val="false"/>
           <w:smallCaps w:val="false"/>
@@ -408,139 +440,7 @@
           <w:sz w:val="20"/>
           <w:szCs w:val="20"/>
         </w:rPr>
-        <w:t>Additionally, after users completed projects, they could be asked to make a small blog post about their experience and why it was worthwhile. This can allow the platform to have a user-driven review system for projects of certain skill requirements, instead of just a one-way project owner reviewing users case.</w:t>
-      </w:r>
-    </w:p>
-    <w:p>
-      <w:pPr>
-        <w:pStyle w:val="TextBody"/>
-        <w:widowControl/>
-        <w:ind w:left="0" w:right="0" w:hanging="0"/>
-        <w:rPr>
-          <w:rFonts w:ascii="Arial" w:hAnsi="Arial"/>
-          <w:b w:val="false"/>
-          <w:b w:val="false"/>
-          <w:bCs w:val="false"/>
-          <w:i w:val="false"/>
-          <w:caps w:val="false"/>
-          <w:smallCaps w:val="false"/>
-          <w:color w:val="000000"/>
-          <w:spacing w:val="0"/>
-          <w:sz w:val="20"/>
-          <w:szCs w:val="20"/>
-        </w:rPr>
-      </w:pPr>
-      <w:r>
-        <w:rPr>
-          <w:rFonts w:ascii="Arial" w:hAnsi="Arial"/>
-          <w:b w:val="false"/>
-          <w:bCs w:val="false"/>
-          <w:i w:val="false"/>
-          <w:caps w:val="false"/>
-          <w:smallCaps w:val="false"/>
-          <w:color w:val="000000"/>
-          <w:spacing w:val="0"/>
-          <w:sz w:val="20"/>
-          <w:szCs w:val="20"/>
-        </w:rPr>
-      </w:r>
-    </w:p>
-    <w:p>
-      <w:pPr>
-        <w:pStyle w:val="TextBody"/>
-        <w:widowControl/>
-        <w:ind w:left="0" w:right="0" w:hanging="0"/>
-        <w:rPr>
-          <w:rFonts w:ascii="Arial" w:hAnsi="Arial"/>
-          <w:b/>
-          <w:b/>
-          <w:bCs/>
-          <w:i w:val="false"/>
-          <w:caps w:val="false"/>
-          <w:smallCaps w:val="false"/>
-          <w:color w:val="000000"/>
-          <w:spacing w:val="0"/>
-          <w:sz w:val="20"/>
-          <w:szCs w:val="20"/>
-        </w:rPr>
-      </w:pPr>
-      <w:r>
-        <w:rPr>
-          <w:rFonts w:ascii="Arial" w:hAnsi="Arial"/>
-          <w:b/>
-          <w:bCs/>
-          <w:i w:val="false"/>
-          <w:caps w:val="false"/>
-          <w:smallCaps w:val="false"/>
-          <w:color w:val="000000"/>
-          <w:spacing w:val="0"/>
-          <w:sz w:val="20"/>
-          <w:szCs w:val="20"/>
-        </w:rPr>
-        <w:t xml:space="preserve">What are some solutions you would propose to encourage users to post and join opportunities? </w:t>
-      </w:r>
-    </w:p>
-    <w:p>
-      <w:pPr>
-        <w:pStyle w:val="TextBody"/>
-        <w:widowControl/>
-        <w:ind w:left="0" w:right="0" w:hanging="0"/>
-        <w:rPr>
-          <w:rFonts w:ascii="Arial" w:hAnsi="Arial"/>
-          <w:b/>
-          <w:b/>
-          <w:bCs/>
-          <w:i w:val="false"/>
-          <w:caps w:val="false"/>
-          <w:smallCaps w:val="false"/>
-          <w:color w:val="000000"/>
-          <w:spacing w:val="0"/>
-          <w:sz w:val="20"/>
-          <w:szCs w:val="20"/>
-        </w:rPr>
-      </w:pPr>
-      <w:r>
-        <w:rPr>
-          <w:rFonts w:ascii="Arial" w:hAnsi="Arial"/>
-          <w:b/>
-          <w:bCs/>
-          <w:i w:val="false"/>
-          <w:caps w:val="false"/>
-          <w:smallCaps w:val="false"/>
-          <w:color w:val="000000"/>
-          <w:spacing w:val="0"/>
-          <w:sz w:val="20"/>
-          <w:szCs w:val="20"/>
-        </w:rPr>
-        <w:tab/>
-      </w:r>
-      <w:r>
-        <w:rPr>
-          <w:rFonts w:ascii="Arial" w:hAnsi="Arial"/>
-          <w:b w:val="false"/>
-          <w:bCs w:val="false"/>
-          <w:i w:val="false"/>
-          <w:caps w:val="false"/>
-          <w:smallCaps w:val="false"/>
-          <w:color w:val="000000"/>
-          <w:spacing w:val="0"/>
-          <w:sz w:val="20"/>
-          <w:szCs w:val="20"/>
-        </w:rPr>
         <w:t>Providing an incentive for encouraging users to post and join opportunities can come in many forms. There can be a reputation or point system like in StackOverflow, or achievement levels or points earned per post or application to an opportunity. Something for people to obtain bragging rights on a friendly level. One could also start to provide relevant links to courses or tutorials for skills that a user has in their “interested” list.</w:t>
-      </w:r>
-    </w:p>
-    <w:p>
-      <w:pPr>
-        <w:pStyle w:val="PreformattedText"/>
-        <w:rPr>
-          <w:rFonts w:ascii="Arial" w:hAnsi="Arial"/>
-        </w:rPr>
-      </w:pPr>
-      <w:r>
-        <w:rPr>
-          <w:rFonts w:ascii="Arial" w:hAnsi="Arial"/>
-        </w:rPr>
       </w:r>
     </w:p>
     <w:p>
@@ -604,75 +504,32 @@
           <w:rFonts w:ascii="Arial" w:hAnsi="Arial"/>
         </w:rPr>
         <w:tab/>
-        <w:t>The classes</w:t>
-      </w:r>
-      <w:r>
-        <w:rPr>
-          <w:rFonts w:ascii="Arial" w:hAnsi="Arial"/>
-        </w:rPr>
-        <w:t xml:space="preserve"> w</w:t>
-      </w:r>
-      <w:r>
-        <w:rPr>
-          <w:rFonts w:ascii="Arial" w:hAnsi="Arial"/>
-        </w:rPr>
-        <w:t>ere</w:t>
-      </w:r>
-      <w:r>
-        <w:rPr>
-          <w:rFonts w:ascii="Arial" w:hAnsi="Arial"/>
-        </w:rPr>
-        <w:t xml:space="preserve"> written on Visual Studio 2017 as a C# .</w:t>
-      </w:r>
-      <w:r>
-        <w:rPr>
-          <w:rFonts w:ascii="Arial" w:hAnsi="Arial"/>
-        </w:rPr>
-        <w:t>Net Core MVC Web-app Project</w:t>
-      </w:r>
-      <w:r>
-        <w:rPr>
-          <w:rFonts w:ascii="Arial" w:hAnsi="Arial"/>
-        </w:rPr>
-        <w:t xml:space="preserve">. </w:t>
-      </w:r>
-      <w:r>
-        <w:rPr>
-          <w:rFonts w:ascii="Arial" w:hAnsi="Arial"/>
-        </w:rPr>
-        <w:t>As such, much of the design is predicated on a “web-based” assumption.</w:t>
-      </w:r>
-    </w:p>
-    <w:p>
-      <w:pPr>
-        <w:pStyle w:val="PreformattedText"/>
-        <w:rPr>
-          <w:rFonts w:ascii="Arial" w:hAnsi="Arial"/>
-        </w:rPr>
-      </w:pPr>
-      <w:r>
-        <w:rPr>
-          <w:rFonts w:ascii="Arial" w:hAnsi="Arial"/>
-        </w:rPr>
-      </w:r>
-    </w:p>
-    <w:p>
-      <w:pPr>
-        <w:pStyle w:val="PreformattedText"/>
-        <w:rPr>
-          <w:rFonts w:ascii="Arial" w:hAnsi="Arial"/>
-        </w:rPr>
+        <w:t>The classes were written on Visual Studio 2017 as a C# .Net Core MVC Web-app Project. As such, much of the design is predicated on a “web-based” assumption.</w:t>
+      </w:r>
+    </w:p>
+    <w:p>
+      <w:pPr>
+        <w:pStyle w:val="PreformattedText"/>
+        <w:rPr>
+          <w:rFonts w:ascii="Arial" w:hAnsi="Arial"/>
+        </w:rPr>
+      </w:pPr>
+      <w:r>
+        <w:rPr>
+          <w:rFonts w:ascii="Arial" w:hAnsi="Arial"/>
+        </w:rPr>
+      </w:r>
+    </w:p>
+    <w:p>
+      <w:pPr>
+        <w:pStyle w:val="PreformattedText"/>
+        <w:rPr/>
       </w:pPr>
       <w:r>
         <w:rPr>
           <w:rFonts w:ascii="Arial" w:hAnsi="Arial"/>
         </w:rPr>
         <w:tab/>
-      </w:r>
-      <w:r>
-        <w:rPr>
-          <w:rFonts w:ascii="Arial" w:hAnsi="Arial"/>
-        </w:rPr>
         <w:t xml:space="preserve">The project can be cloned from its repository at: </w:t>
       </w:r>
       <w:hyperlink r:id="rId2">
@@ -701,20 +558,13 @@
     <w:p>
       <w:pPr>
         <w:pStyle w:val="PreformattedText"/>
-        <w:rPr>
-          <w:rFonts w:ascii="Arial" w:hAnsi="Arial"/>
-        </w:rPr>
+        <w:rPr/>
       </w:pPr>
       <w:r>
         <w:rPr>
           <w:rFonts w:ascii="Arial" w:hAnsi="Arial"/>
         </w:rPr>
         <w:tab/>
-      </w:r>
-      <w:r>
-        <w:rPr>
-          <w:rFonts w:ascii="Arial" w:hAnsi="Arial"/>
-        </w:rPr>
         <w:t xml:space="preserve">I used a Model-View-Controller design along with a “Services” namespace to hold business logic. </w:t>
       </w:r>
       <w:r>
@@ -730,14 +580,53 @@
       <w:pPr>
         <w:pStyle w:val="PreformattedText"/>
         <w:rPr>
+          <w:rFonts w:ascii="Arial" w:hAnsi="Arial"/>
           <w:i w:val="false"/>
           <w:i w:val="false"/>
           <w:iCs w:val="false"/>
         </w:rPr>
       </w:pPr>
       <w:r>
-        <w:rPr>
-          <w:rFonts w:ascii="Arial" w:hAnsi="Arial"/>
+        <w:rPr/>
+      </w:r>
+    </w:p>
+    <w:p>
+      <w:pPr>
+        <w:pStyle w:val="PreformattedText"/>
+        <w:rPr/>
+      </w:pPr>
+      <w:r>
+        <w:rPr>
+          <w:rFonts w:ascii="Arial" w:hAnsi="Arial"/>
+          <w:i w:val="false"/>
+          <w:iCs w:val="false"/>
+        </w:rPr>
+        <w:tab/>
+      </w:r>
+      <w:r>
+        <w:rPr>
+          <w:rFonts w:ascii="Arial" w:hAnsi="Arial"/>
+          <w:b/>
+          <w:bCs/>
+          <w:i w:val="false"/>
+          <w:iCs w:val="false"/>
+        </w:rPr>
+        <w:t>The relevant code/classes that I wrote are contained in the Models, Controllers, and Services folders.</w:t>
+      </w:r>
+    </w:p>
+    <w:p>
+      <w:pPr>
+        <w:pStyle w:val="PreformattedText"/>
+        <w:rPr>
+          <w:i w:val="false"/>
+          <w:i w:val="false"/>
+          <w:iCs w:val="false"/>
+        </w:rPr>
+      </w:pPr>
+      <w:r>
+        <w:rPr>
+          <w:i w:val="false"/>
+          <w:iCs w:val="false"/>
         </w:rPr>
       </w:r>
     </w:p>
@@ -838,19 +727,7 @@
         <w:rPr>
           <w:rFonts w:ascii="Arial" w:hAnsi="Arial"/>
         </w:rPr>
-        <w:t>N</w:t>
-      </w:r>
-      <w:r>
-        <w:rPr>
-          <w:rFonts w:ascii="Arial" w:hAnsi="Arial"/>
-        </w:rPr>
-        <w:t xml:space="preserve">o database connection so did not write any database connection or table logic with any ORM library - </w:t>
-      </w:r>
-      <w:r>
-        <w:rPr>
-          <w:rFonts w:ascii="Arial" w:hAnsi="Arial"/>
-        </w:rPr>
-        <w:t>purely object oriented approach. Had I had designed with a database in mind I would have used the ORM known as Entity Framework for a code-first approach to creating SQL-server tables</w:t>
+        <w:t>No database connection so did not write any database connection or table logic with any ORM library - purely object oriented approach. Had I had designed with a database in mind I would have used the ORM known as Entity Framework for a code-first approach to creating SQL-server tables</w:t>
       </w:r>
     </w:p>
     <w:p>
@@ -953,55 +830,7 @@
         <w:rPr>
           <w:rFonts w:ascii="Arial" w:hAnsi="Arial"/>
         </w:rPr>
-        <w:t>Assuming</w:t>
-      </w:r>
-      <w:r>
-        <w:rPr>
-          <w:rFonts w:ascii="Arial" w:hAnsi="Arial"/>
-        </w:rPr>
-        <w:t xml:space="preserve"> validation in front-end (a</w:t>
-      </w:r>
-      <w:r>
-        <w:rPr>
-          <w:rFonts w:ascii="Arial" w:hAnsi="Arial"/>
-        </w:rPr>
-        <w:t>s a</w:t>
-      </w:r>
-      <w:r>
-        <w:rPr>
-          <w:rFonts w:ascii="Arial" w:hAnsi="Arial"/>
-        </w:rPr>
-        <w:t xml:space="preserve"> .net web app, we can use javascript validation library) but </w:t>
-      </w:r>
-      <w:r>
-        <w:rPr>
-          <w:rFonts w:ascii="Arial" w:hAnsi="Arial"/>
-        </w:rPr>
-        <w:t xml:space="preserve">i also perform checks </w:t>
-      </w:r>
-      <w:r>
-        <w:rPr>
-          <w:rFonts w:ascii="Arial" w:hAnsi="Arial"/>
-        </w:rPr>
-        <w:t xml:space="preserve">in back end to </w:t>
-      </w:r>
-      <w:r>
-        <w:rPr>
-          <w:rFonts w:ascii="Arial" w:hAnsi="Arial"/>
-        </w:rPr>
-        <w:t>mitigate</w:t>
-      </w:r>
-      <w:r>
-        <w:rPr>
-          <w:rFonts w:ascii="Arial" w:hAnsi="Arial"/>
-        </w:rPr>
-        <w:t xml:space="preserve"> any possible front-end bypasses </w:t>
-      </w:r>
-      <w:r>
-        <w:rPr>
-          <w:rFonts w:ascii="Arial" w:hAnsi="Arial"/>
-        </w:rPr>
-        <w:t>or multi-thread/async issues</w:t>
+        <w:t>Assuming validation in front-end (as a .net web app, we can use javascript validation library) but i also perform checks in back end to mitigate any possible front-end bypasses or multi-thread/async issues</w:t>
       </w:r>
     </w:p>
     <w:p>
@@ -1037,19 +866,7 @@
         <w:rPr>
           <w:rFonts w:ascii="Arial" w:hAnsi="Arial"/>
         </w:rPr>
-        <w:t>Project Owner is c</w:t>
-      </w:r>
-      <w:r>
-        <w:rPr>
-          <w:rFonts w:ascii="Arial" w:hAnsi="Arial"/>
-        </w:rPr>
-        <w:t>ounted toward</w:t>
-      </w:r>
-      <w:r>
-        <w:rPr>
-          <w:rFonts w:ascii="Arial" w:hAnsi="Arial"/>
-        </w:rPr>
-        <w:t xml:space="preserve"> in team member count</w:t>
+        <w:t>Project Owner is counted toward in team member count</w:t>
       </w:r>
     </w:p>
     <w:p>
@@ -2041,14 +1858,10 @@
       <w:pPr>
         <w:pStyle w:val="PreformattedText"/>
         <w:ind w:left="709" w:hanging="0"/>
-        <w:rPr>
-          <w:rFonts w:ascii="Arial" w:hAnsi="Arial"/>
-        </w:rPr>
-      </w:pPr>
-      <w:r>
-        <w:rPr>
-          <w:rFonts w:ascii="Arial" w:hAnsi="Arial"/>
-        </w:rPr>
+        <w:rPr/>
+      </w:pPr>
+      <w:r>
+        <w:rPr/>
       </w:r>
     </w:p>
     <w:sectPr>
@@ -2468,6 +2281,7 @@
     <w:rPrDefault>
       <w:rPr>
         <w:rFonts w:ascii="Liberation Serif" w:hAnsi="Liberation Serif" w:eastAsia="SimSun" w:cs="Lucida Sans"/>
+        <w:sz w:val="20"/>
         <w:szCs w:val="24"/>
         <w:lang w:val="en-CA" w:eastAsia="zh-CN" w:bidi="hi-IN"/>
       </w:rPr>
@@ -2508,6 +2322,139 @@
       <w:lang w:val="zxx" w:eastAsia="zxx" w:bidi="zxx"/>
     </w:rPr>
   </w:style>
+  <w:style w:type="character" w:styleId="ListLabel1">
+    <w:name w:val="ListLabel 1"/>
+    <w:qFormat/>
+    <w:rPr>
+      <w:rFonts w:ascii="Arial" w:hAnsi="Arial" w:cs="OpenSymbol"/>
+    </w:rPr>
+  </w:style>
+  <w:style w:type="character" w:styleId="ListLabel2">
+    <w:name w:val="ListLabel 2"/>
+    <w:qFormat/>
+    <w:rPr>
+      <w:rFonts w:ascii="Arial" w:hAnsi="Arial" w:cs="OpenSymbol"/>
+    </w:rPr>
+  </w:style>
+  <w:style w:type="character" w:styleId="ListLabel3">
+    <w:name w:val="ListLabel 3"/>
+    <w:qFormat/>
+    <w:rPr>
+      <w:rFonts w:cs="OpenSymbol"/>
+    </w:rPr>
+  </w:style>
+  <w:style w:type="character" w:styleId="ListLabel4">
+    <w:name w:val="ListLabel 4"/>
+    <w:qFormat/>
+    <w:rPr>
+      <w:rFonts w:cs="OpenSymbol"/>
+    </w:rPr>
+  </w:style>
+  <w:style w:type="character" w:styleId="ListLabel5">
+    <w:name w:val="ListLabel 5"/>
+    <w:qFormat/>
+    <w:rPr>
+      <w:rFonts w:cs="OpenSymbol"/>
+    </w:rPr>
+  </w:style>
+  <w:style w:type="character" w:styleId="ListLabel6">
+    <w:name w:val="ListLabel 6"/>
+    <w:qFormat/>
+    <w:rPr>
+      <w:rFonts w:cs="OpenSymbol"/>
+    </w:rPr>
+  </w:style>
+  <w:style w:type="character" w:styleId="ListLabel7">
+    <w:name w:val="ListLabel 7"/>
+    <w:qFormat/>
+    <w:rPr>
+      <w:rFonts w:cs="OpenSymbol"/>
+    </w:rPr>
+  </w:style>
+  <w:style w:type="character" w:styleId="ListLabel8">
+    <w:name w:val="ListLabel 8"/>
+    <w:qFormat/>
+    <w:rPr>
+      <w:rFonts w:cs="OpenSymbol"/>
+    </w:rPr>
+  </w:style>
+  <w:style w:type="character" w:styleId="ListLabel9">
+    <w:name w:val="ListLabel 9"/>
+    <w:qFormat/>
+    <w:rPr>
+      <w:rFonts w:cs="OpenSymbol"/>
+    </w:rPr>
+  </w:style>
+  <w:style w:type="character" w:styleId="ListLabel10">
+    <w:name w:val="ListLabel 10"/>
+    <w:qFormat/>
+    <w:rPr>
+      <w:rFonts w:ascii="Arial" w:hAnsi="Arial" w:cs="OpenSymbol"/>
+    </w:rPr>
+  </w:style>
+  <w:style w:type="character" w:styleId="ListLabel11">
+    <w:name w:val="ListLabel 11"/>
+    <w:qFormat/>
+    <w:rPr>
+      <w:rFonts w:cs="OpenSymbol"/>
+    </w:rPr>
+  </w:style>
+  <w:style w:type="character" w:styleId="ListLabel12">
+    <w:name w:val="ListLabel 12"/>
+    <w:qFormat/>
+    <w:rPr>
+      <w:rFonts w:cs="OpenSymbol"/>
+    </w:rPr>
+  </w:style>
+  <w:style w:type="character" w:styleId="ListLabel13">
+    <w:name w:val="ListLabel 13"/>
+    <w:qFormat/>
+    <w:rPr>
+      <w:rFonts w:cs="OpenSymbol"/>
+    </w:rPr>
+  </w:style>
+  <w:style w:type="character" w:styleId="ListLabel14">
+    <w:name w:val="ListLabel 14"/>
+    <w:qFormat/>
+    <w:rPr>
+      <w:rFonts w:cs="OpenSymbol"/>
+    </w:rPr>
+  </w:style>
+  <w:style w:type="character" w:styleId="ListLabel15">
+    <w:name w:val="ListLabel 15"/>
+    <w:qFormat/>
+    <w:rPr>
+      <w:rFonts w:cs="OpenSymbol"/>
+    </w:rPr>
+  </w:style>
+  <w:style w:type="character" w:styleId="ListLabel16">
+    <w:name w:val="ListLabel 16"/>
+    <w:qFormat/>
+    <w:rPr>
+      <w:rFonts w:cs="OpenSymbol"/>
+    </w:rPr>
+  </w:style>
+  <w:style w:type="character" w:styleId="ListLabel17">
+    <w:name w:val="ListLabel 17"/>
+    <w:qFormat/>
+    <w:rPr>
+      <w:rFonts w:cs="OpenSymbol"/>
+    </w:rPr>
+  </w:style>
+  <w:style w:type="character" w:styleId="ListLabel18">
+    <w:name w:val="ListLabel 18"/>
+    <w:qFormat/>
+    <w:rPr>
+      <w:rFonts w:cs="OpenSymbol"/>
+    </w:rPr>
+  </w:style>
+  <w:style w:type="character" w:styleId="ListLabel19">
+    <w:name w:val="ListLabel 19"/>
+    <w:qFormat/>
+    <w:rPr>
+      <w:rFonts w:ascii="Arial" w:hAnsi="Arial"/>
+    </w:rPr>
+  </w:style>
   <w:style w:type="paragraph" w:styleId="Heading">
     <w:name w:val="Heading"/>
     <w:basedOn w:val="Normal"/>

</xml_diff>

<commit_message>
added additional point to 'would have' section
</commit_message>
<xml_diff>
--- a/Nizar Maan Assesment.docx
+++ b/Nizar Maan Assesment.docx
@@ -587,7 +587,11 @@
         </w:rPr>
       </w:pPr>
       <w:r>
-        <w:rPr/>
+        <w:rPr>
+          <w:rFonts w:ascii="Arial" w:hAnsi="Arial"/>
+          <w:i w:val="false"/>
+          <w:iCs w:val="false"/>
+        </w:rPr>
       </w:r>
     </w:p>
     <w:p>
@@ -1807,9 +1811,7 @@
           <w:ilvl w:val="0"/>
           <w:numId w:val="2"/>
         </w:numPr>
-        <w:rPr>
-          <w:rFonts w:ascii="Arial" w:hAnsi="Arial"/>
-        </w:rPr>
+        <w:rPr/>
       </w:pPr>
       <w:r>
         <w:rPr>
@@ -1831,9 +1833,7 @@
         </w:rPr>
       </w:pPr>
       <w:r>
-        <w:rPr>
-          <w:rFonts w:ascii="Arial" w:hAnsi="Arial"/>
-        </w:rPr>
+        <w:rPr/>
       </w:r>
     </w:p>
     <w:p>
@@ -1843,15 +1843,58 @@
           <w:ilvl w:val="0"/>
           <w:numId w:val="2"/>
         </w:numPr>
-        <w:rPr>
-          <w:rFonts w:ascii="Arial" w:hAnsi="Arial"/>
-        </w:rPr>
-      </w:pPr>
-      <w:r>
-        <w:rPr>
-          <w:rFonts w:ascii="Arial" w:hAnsi="Arial"/>
-        </w:rPr>
-        <w:t>Analyzer matches skills in O(n * m * w * u) time. This can probably be improved.</w:t>
+        <w:rPr/>
+      </w:pPr>
+      <w:r>
+        <w:rPr>
+          <w:rFonts w:ascii="Arial" w:hAnsi="Arial"/>
+        </w:rPr>
+        <w:t>Would have tried to devise a more robust API so that data is accessible on different platforms, e.g. different websites, desktop applications, mobile app, etc.</w:t>
+      </w:r>
+    </w:p>
+    <w:p>
+      <w:pPr>
+        <w:pStyle w:val="PreformattedText"/>
+        <w:numPr>
+          <w:ilvl w:val="0"/>
+          <w:numId w:val="0"/>
+        </w:numPr>
+        <w:ind w:left="720" w:hanging="0"/>
+        <w:rPr>
+          <w:rFonts w:ascii="Arial" w:hAnsi="Arial"/>
+        </w:rPr>
+      </w:pPr>
+      <w:r>
+        <w:rPr>
+          <w:rFonts w:ascii="Arial" w:hAnsi="Arial"/>
+        </w:rPr>
+      </w:r>
+    </w:p>
+    <w:p>
+      <w:pPr>
+        <w:pStyle w:val="PreformattedText"/>
+        <w:numPr>
+          <w:ilvl w:val="0"/>
+          <w:numId w:val="2"/>
+        </w:numPr>
+        <w:rPr/>
+      </w:pPr>
+      <w:r>
+        <w:rPr>
+          <w:rFonts w:ascii="Arial" w:hAnsi="Arial"/>
+        </w:rPr>
+        <w:t>Analyzer matches skills in O(n * m * w * u) time. This can probably be improved</w:t>
+      </w:r>
+    </w:p>
+    <w:p>
+      <w:pPr>
+        <w:pStyle w:val="PreformattedText"/>
+        <w:rPr>
+          <w:rFonts w:ascii="Arial" w:hAnsi="Arial"/>
+        </w:rPr>
+      </w:pPr>
+      <w:r>
+        <w:rPr/>
       </w:r>
     </w:p>
     <w:p>
@@ -2455,6 +2498,139 @@
       <w:rFonts w:ascii="Arial" w:hAnsi="Arial"/>
     </w:rPr>
   </w:style>
+  <w:style w:type="character" w:styleId="ListLabel20">
+    <w:name w:val="ListLabel 20"/>
+    <w:qFormat/>
+    <w:rPr>
+      <w:rFonts w:ascii="Arial" w:hAnsi="Arial" w:cs="OpenSymbol"/>
+    </w:rPr>
+  </w:style>
+  <w:style w:type="character" w:styleId="ListLabel21">
+    <w:name w:val="ListLabel 21"/>
+    <w:qFormat/>
+    <w:rPr>
+      <w:rFonts w:ascii="Arial" w:hAnsi="Arial" w:cs="OpenSymbol"/>
+    </w:rPr>
+  </w:style>
+  <w:style w:type="character" w:styleId="ListLabel22">
+    <w:name w:val="ListLabel 22"/>
+    <w:qFormat/>
+    <w:rPr>
+      <w:rFonts w:cs="OpenSymbol"/>
+    </w:rPr>
+  </w:style>
+  <w:style w:type="character" w:styleId="ListLabel23">
+    <w:name w:val="ListLabel 23"/>
+    <w:qFormat/>
+    <w:rPr>
+      <w:rFonts w:cs="OpenSymbol"/>
+    </w:rPr>
+  </w:style>
+  <w:style w:type="character" w:styleId="ListLabel24">
+    <w:name w:val="ListLabel 24"/>
+    <w:qFormat/>
+    <w:rPr>
+      <w:rFonts w:cs="OpenSymbol"/>
+    </w:rPr>
+  </w:style>
+  <w:style w:type="character" w:styleId="ListLabel25">
+    <w:name w:val="ListLabel 25"/>
+    <w:qFormat/>
+    <w:rPr>
+      <w:rFonts w:cs="OpenSymbol"/>
+    </w:rPr>
+  </w:style>
+  <w:style w:type="character" w:styleId="ListLabel26">
+    <w:name w:val="ListLabel 26"/>
+    <w:qFormat/>
+    <w:rPr>
+      <w:rFonts w:cs="OpenSymbol"/>
+    </w:rPr>
+  </w:style>
+  <w:style w:type="character" w:styleId="ListLabel27">
+    <w:name w:val="ListLabel 27"/>
+    <w:qFormat/>
+    <w:rPr>
+      <w:rFonts w:cs="OpenSymbol"/>
+    </w:rPr>
+  </w:style>
+  <w:style w:type="character" w:styleId="ListLabel28">
+    <w:name w:val="ListLabel 28"/>
+    <w:qFormat/>
+    <w:rPr>
+      <w:rFonts w:cs="OpenSymbol"/>
+    </w:rPr>
+  </w:style>
+  <w:style w:type="character" w:styleId="ListLabel29">
+    <w:name w:val="ListLabel 29"/>
+    <w:qFormat/>
+    <w:rPr>
+      <w:rFonts w:ascii="Arial" w:hAnsi="Arial" w:cs="OpenSymbol"/>
+    </w:rPr>
+  </w:style>
+  <w:style w:type="character" w:styleId="ListLabel30">
+    <w:name w:val="ListLabel 30"/>
+    <w:qFormat/>
+    <w:rPr>
+      <w:rFonts w:cs="OpenSymbol"/>
+    </w:rPr>
+  </w:style>
+  <w:style w:type="character" w:styleId="ListLabel31">
+    <w:name w:val="ListLabel 31"/>
+    <w:qFormat/>
+    <w:rPr>
+      <w:rFonts w:cs="OpenSymbol"/>
+    </w:rPr>
+  </w:style>
+  <w:style w:type="character" w:styleId="ListLabel32">
+    <w:name w:val="ListLabel 32"/>
+    <w:qFormat/>
+    <w:rPr>
+      <w:rFonts w:cs="OpenSymbol"/>
+    </w:rPr>
+  </w:style>
+  <w:style w:type="character" w:styleId="ListLabel33">
+    <w:name w:val="ListLabel 33"/>
+    <w:qFormat/>
+    <w:rPr>
+      <w:rFonts w:cs="OpenSymbol"/>
+    </w:rPr>
+  </w:style>
+  <w:style w:type="character" w:styleId="ListLabel34">
+    <w:name w:val="ListLabel 34"/>
+    <w:qFormat/>
+    <w:rPr>
+      <w:rFonts w:cs="OpenSymbol"/>
+    </w:rPr>
+  </w:style>
+  <w:style w:type="character" w:styleId="ListLabel35">
+    <w:name w:val="ListLabel 35"/>
+    <w:qFormat/>
+    <w:rPr>
+      <w:rFonts w:cs="OpenSymbol"/>
+    </w:rPr>
+  </w:style>
+  <w:style w:type="character" w:styleId="ListLabel36">
+    <w:name w:val="ListLabel 36"/>
+    <w:qFormat/>
+    <w:rPr>
+      <w:rFonts w:cs="OpenSymbol"/>
+    </w:rPr>
+  </w:style>
+  <w:style w:type="character" w:styleId="ListLabel37">
+    <w:name w:val="ListLabel 37"/>
+    <w:qFormat/>
+    <w:rPr>
+      <w:rFonts w:cs="OpenSymbol"/>
+    </w:rPr>
+  </w:style>
+  <w:style w:type="character" w:styleId="ListLabel38">
+    <w:name w:val="ListLabel 38"/>
+    <w:qFormat/>
+    <w:rPr>
+      <w:rFonts w:ascii="Arial" w:hAnsi="Arial"/>
+    </w:rPr>
+  </w:style>
   <w:style w:type="paragraph" w:styleId="Heading">
     <w:name w:val="Heading"/>
     <w:basedOn w:val="Normal"/>

</xml_diff>